<commit_message>
Jar tracker y peer
</commit_message>
<xml_diff>
--- a/Ejecución.docx
+++ b/Ejecución.docx
@@ -99,6 +99,291 @@
       </w:r>
     </w:p>
     <w:p/>
+    <w:p>
+      <w:pPr>
+        <w:spacing w:after="0"/>
+      </w:pPr>
+      <w:r>
+        <w:t>Para la ejecución puede optar por llevarla a cabo abriendo el proyecto “</w:t>
+      </w:r>
+      <w:r>
+        <w:t>TP-Final_SDyPP</w:t>
+      </w:r>
+      <w:r>
+        <w:t>” en un IDE como eclipse o por medio de los jars ubicados en la carpeta “Jars”.</w:t>
+      </w:r>
+    </w:p>
+    <w:p>
+      <w:pPr>
+        <w:spacing w:after="0"/>
+      </w:pPr>
+    </w:p>
+    <w:p>
+      <w:pPr>
+        <w:autoSpaceDE w:val="0"/>
+        <w:autoSpaceDN w:val="0"/>
+        <w:adjustRightInd w:val="0"/>
+        <w:spacing w:after="0" w:line="240" w:lineRule="auto"/>
+        <w:rPr>
+          <w:rFonts w:ascii="Calibri" w:hAnsi="Calibri" w:cs="Calibri"/>
+          <w:sz w:val="24"/>
+          <w:szCs w:val="24"/>
+        </w:rPr>
+      </w:pPr>
+      <w:r>
+        <w:t xml:space="preserve">En el caso de abrir en proyecto mediante un IDE deberá importar una librería. Para </w:t>
+      </w:r>
+      <w:r>
+        <w:t>importar la librería en eclipse debe hacer click derecho en la carpeta raíz del proyecto, seleccionar “Build Path”, “Configure Build Path…”, “Add External JARs…” y elegir el jar llamado “</w:t>
+      </w:r>
+      <w:r>
+        <w:t>db4o-8.0.249.16098-all-java5.jar</w:t>
+      </w:r>
+      <w:r>
+        <w:t>” ubicado en la carpeta principal del proyecto.</w:t>
+      </w:r>
+    </w:p>
+    <w:p>
+      <w:pPr>
+        <w:autoSpaceDE w:val="0"/>
+        <w:autoSpaceDN w:val="0"/>
+        <w:adjustRightInd w:val="0"/>
+        <w:spacing w:after="0" w:line="240" w:lineRule="auto"/>
+        <w:rPr>
+          <w:rFonts w:ascii="Calibri" w:hAnsi="Calibri" w:cs="Calibri"/>
+          <w:sz w:val="24"/>
+          <w:szCs w:val="24"/>
+        </w:rPr>
+      </w:pPr>
+    </w:p>
+    <w:p>
+      <w:pPr>
+        <w:autoSpaceDE w:val="0"/>
+        <w:autoSpaceDN w:val="0"/>
+        <w:adjustRightInd w:val="0"/>
+        <w:spacing w:after="0" w:line="240" w:lineRule="auto"/>
+        <w:rPr>
+          <w:rFonts w:ascii="Calibri" w:hAnsi="Calibri" w:cs="Calibri"/>
+        </w:rPr>
+      </w:pPr>
+      <w:r>
+        <w:rPr>
+          <w:rFonts w:ascii="Calibri" w:hAnsi="Calibri" w:cs="Calibri"/>
+        </w:rPr>
+        <w:t>En caso de ejecutar la aplicación mediante los jars, deberá utilizar el siguiente comando por consola:</w:t>
+      </w:r>
+    </w:p>
+    <w:p>
+      <w:pPr>
+        <w:autoSpaceDE w:val="0"/>
+        <w:autoSpaceDN w:val="0"/>
+        <w:adjustRightInd w:val="0"/>
+        <w:spacing w:after="0" w:line="240" w:lineRule="auto"/>
+        <w:ind w:left="708"/>
+        <w:rPr>
+          <w:rFonts w:ascii="Calibri" w:hAnsi="Calibri" w:cs="Calibri"/>
+        </w:rPr>
+      </w:pPr>
+      <w:r>
+        <w:rPr>
+          <w:rFonts w:ascii="Calibri" w:hAnsi="Calibri" w:cs="Calibri"/>
+        </w:rPr>
+        <w:t>-Al ejecutar un tracker:</w:t>
+      </w:r>
+    </w:p>
+    <w:p>
+      <w:pPr>
+        <w:autoSpaceDE w:val="0"/>
+        <w:autoSpaceDN w:val="0"/>
+        <w:adjustRightInd w:val="0"/>
+        <w:spacing w:after="0" w:line="240" w:lineRule="auto"/>
+        <w:ind w:left="708"/>
+        <w:rPr>
+          <w:rFonts w:ascii="Consolas" w:hAnsi="Consolas" w:cs="Consolas"/>
+          <w:color w:val="3F7F5F"/>
+          <w:sz w:val="20"/>
+          <w:szCs w:val="20"/>
+          <w:shd w:val="clear" w:color="auto" w:fill="E8F2FE"/>
+        </w:rPr>
+      </w:pPr>
+      <w:r>
+        <w:rPr>
+          <w:rFonts w:ascii="Consolas" w:hAnsi="Consolas" w:cs="Consolas"/>
+          <w:color w:val="3F7F5F"/>
+          <w:sz w:val="20"/>
+          <w:szCs w:val="20"/>
+          <w:shd w:val="clear" w:color="auto" w:fill="E8F2FE"/>
+        </w:rPr>
+        <w:t>java -Dlog4j.configurationFile=log4j2.</w:t>
+      </w:r>
+      <w:r>
+        <w:rPr>
+          <w:rFonts w:ascii="Consolas" w:hAnsi="Consolas" w:cs="Consolas"/>
+          <w:color w:val="3F7F5F"/>
+          <w:sz w:val="20"/>
+          <w:szCs w:val="20"/>
+          <w:u w:val="single"/>
+          <w:shd w:val="clear" w:color="auto" w:fill="E8F2FE"/>
+        </w:rPr>
+        <w:t>xml</w:t>
+      </w:r>
+      <w:r>
+        <w:rPr>
+          <w:rFonts w:ascii="Consolas" w:hAnsi="Consolas" w:cs="Consolas"/>
+          <w:color w:val="3F7F5F"/>
+          <w:sz w:val="20"/>
+          <w:szCs w:val="20"/>
+          <w:shd w:val="clear" w:color="auto" w:fill="E8F2FE"/>
+        </w:rPr>
+        <w:t xml:space="preserve"> -jar </w:t>
+      </w:r>
+      <w:r>
+        <w:rPr>
+          <w:rFonts w:ascii="Consolas" w:hAnsi="Consolas" w:cs="Consolas"/>
+          <w:color w:val="3F7F5F"/>
+          <w:sz w:val="20"/>
+          <w:szCs w:val="20"/>
+          <w:shd w:val="clear" w:color="auto" w:fill="E8F2FE"/>
+          <w:lang w:val="en-US"/>
+        </w:rPr>
+        <w:t>Main</w:t>
+      </w:r>
+      <w:r>
+        <w:rPr>
+          <w:rFonts w:ascii="Consolas" w:hAnsi="Consolas" w:cs="Consolas"/>
+          <w:color w:val="3F7F5F"/>
+          <w:sz w:val="20"/>
+          <w:szCs w:val="20"/>
+          <w:shd w:val="clear" w:color="auto" w:fill="E8F2FE"/>
+          <w:lang w:val="en-US"/>
+        </w:rPr>
+        <w:t>Tracker</w:t>
+      </w:r>
+      <w:bookmarkStart w:id="0" w:name="_GoBack"/>
+      <w:bookmarkEnd w:id="0"/>
+      <w:r>
+        <w:rPr>
+          <w:rFonts w:ascii="Consolas" w:hAnsi="Consolas" w:cs="Consolas"/>
+          <w:color w:val="3F7F5F"/>
+          <w:sz w:val="20"/>
+          <w:szCs w:val="20"/>
+          <w:shd w:val="clear" w:color="auto" w:fill="E8F2FE"/>
+        </w:rPr>
+        <w:t>.jar</w:t>
+      </w:r>
+    </w:p>
+    <w:p>
+      <w:pPr>
+        <w:autoSpaceDE w:val="0"/>
+        <w:autoSpaceDN w:val="0"/>
+        <w:adjustRightInd w:val="0"/>
+        <w:spacing w:after="0" w:line="240" w:lineRule="auto"/>
+        <w:ind w:left="708"/>
+        <w:rPr>
+          <w:rFonts w:ascii="Consolas" w:hAnsi="Consolas" w:cs="Consolas"/>
+          <w:color w:val="3F7F5F"/>
+          <w:sz w:val="20"/>
+          <w:szCs w:val="20"/>
+          <w:shd w:val="clear" w:color="auto" w:fill="E8F2FE"/>
+        </w:rPr>
+      </w:pPr>
+    </w:p>
+    <w:p>
+      <w:pPr>
+        <w:spacing w:after="0"/>
+        <w:ind w:left="708"/>
+      </w:pPr>
+      <w:r>
+        <w:t>-Al ejecutar un peer:</w:t>
+      </w:r>
+    </w:p>
+    <w:p>
+      <w:pPr>
+        <w:autoSpaceDE w:val="0"/>
+        <w:autoSpaceDN w:val="0"/>
+        <w:adjustRightInd w:val="0"/>
+        <w:spacing w:after="0" w:line="240" w:lineRule="auto"/>
+        <w:ind w:left="708"/>
+        <w:rPr>
+          <w:rFonts w:ascii="Consolas" w:hAnsi="Consolas" w:cs="Consolas"/>
+          <w:color w:val="3F7F5F"/>
+          <w:sz w:val="20"/>
+          <w:szCs w:val="20"/>
+          <w:shd w:val="clear" w:color="auto" w:fill="E8F2FE"/>
+          <w:lang w:val="en-US"/>
+        </w:rPr>
+      </w:pPr>
+      <w:r>
+        <w:rPr>
+          <w:rFonts w:ascii="Consolas" w:hAnsi="Consolas" w:cs="Consolas"/>
+          <w:color w:val="3F7F5F"/>
+          <w:sz w:val="20"/>
+          <w:szCs w:val="20"/>
+          <w:shd w:val="clear" w:color="auto" w:fill="E8F2FE"/>
+          <w:lang w:val="en-US"/>
+        </w:rPr>
+        <w:t>java -Dlog4j.configurationFile=log4j2.</w:t>
+      </w:r>
+      <w:r>
+        <w:rPr>
+          <w:rFonts w:ascii="Consolas" w:hAnsi="Consolas" w:cs="Consolas"/>
+          <w:color w:val="3F7F5F"/>
+          <w:sz w:val="20"/>
+          <w:szCs w:val="20"/>
+          <w:u w:val="single"/>
+          <w:shd w:val="clear" w:color="auto" w:fill="E8F2FE"/>
+          <w:lang w:val="en-US"/>
+        </w:rPr>
+        <w:t>xml</w:t>
+      </w:r>
+      <w:r>
+        <w:rPr>
+          <w:rFonts w:ascii="Consolas" w:hAnsi="Consolas" w:cs="Consolas"/>
+          <w:color w:val="3F7F5F"/>
+          <w:sz w:val="20"/>
+          <w:szCs w:val="20"/>
+          <w:shd w:val="clear" w:color="auto" w:fill="E8F2FE"/>
+          <w:lang w:val="en-US"/>
+        </w:rPr>
+        <w:t xml:space="preserve"> -jar </w:t>
+      </w:r>
+      <w:r>
+        <w:rPr>
+          <w:rFonts w:ascii="Consolas" w:hAnsi="Consolas" w:cs="Consolas"/>
+          <w:color w:val="3F7F5F"/>
+          <w:sz w:val="20"/>
+          <w:szCs w:val="20"/>
+          <w:shd w:val="clear" w:color="auto" w:fill="E8F2FE"/>
+          <w:lang w:val="en-US"/>
+        </w:rPr>
+        <w:t>MainPeer</w:t>
+      </w:r>
+      <w:r>
+        <w:rPr>
+          <w:rFonts w:ascii="Consolas" w:hAnsi="Consolas" w:cs="Consolas"/>
+          <w:color w:val="3F7F5F"/>
+          <w:sz w:val="20"/>
+          <w:szCs w:val="20"/>
+          <w:shd w:val="clear" w:color="auto" w:fill="E8F2FE"/>
+          <w:lang w:val="en-US"/>
+        </w:rPr>
+        <w:t>.jar</w:t>
+      </w:r>
+    </w:p>
+    <w:p>
+      <w:pPr>
+        <w:autoSpaceDE w:val="0"/>
+        <w:autoSpaceDN w:val="0"/>
+        <w:adjustRightInd w:val="0"/>
+        <w:spacing w:after="0" w:line="240" w:lineRule="auto"/>
+        <w:rPr>
+          <w:rFonts w:ascii="Calibri" w:hAnsi="Calibri" w:cs="Calibri"/>
+          <w:sz w:val="24"/>
+          <w:szCs w:val="24"/>
+          <w:lang w:val="en-US"/>
+        </w:rPr>
+      </w:pPr>
+    </w:p>
     <w:p>
       <w:pPr>
         <w:rPr>
@@ -449,7 +734,6 @@
           <w:b/>
           <w:bCs/>
         </w:rPr>
-        <w:lastRenderedPageBreak/>
         <w:t xml:space="preserve">2) </w:t>
       </w:r>
       <w:r>
@@ -557,6 +841,7 @@
         <w:rPr>
           <w:noProof/>
         </w:rPr>
+        <w:lastRenderedPageBreak/>
         <w:drawing>
           <wp:anchor distT="0" distB="0" distL="114300" distR="114300" simplePos="0" relativeHeight="251658240" behindDoc="0" locked="0" layoutInCell="1" allowOverlap="1" wp14:anchorId="2644A492" wp14:editId="0780157A">
             <wp:simplePos x="0" y="0"/>
@@ -629,13 +914,7 @@
         <w:spacing w:after="0"/>
       </w:pPr>
       <w:r>
-        <w:lastRenderedPageBreak/>
-        <w:t>En la carpeta raíz de la aplicación, luego de ejecutar “MainPeer”, se crean las carpetas “Gráficos” (almacena JSONs que permiten generar gráficos acerca de la descarga), “Descargas Pendientes” (almacena JSONs que permiten retomar una descarga luego de cerrar la aplicación) y “Logs” (cuenta con logs de los peer y trackers iniciados en nuestro equipo</w:t>
-      </w:r>
-      <w:bookmarkStart w:id="0" w:name="_GoBack"/>
-      <w:bookmarkEnd w:id="0"/>
-      <w:r>
-        <w:t>).</w:t>
+        <w:t>En la carpeta raíz de la aplicación, luego de ejecutar “MainPeer”, se crean las carpetas “Gráficos” (almacena JSONs que permiten generar gráficos acerca de la descarga), “Descargas Pendientes” (almacena JSONs que permiten retomar una descarga luego de cerrar la aplicación) y “Logs” (cuenta con logs de los peer y trackers iniciados en nuestro equipo).</w:t>
       </w:r>
     </w:p>
     <w:p>

</xml_diff>

<commit_message>
Word TP-Final, Posibilidad de elegir Nro.Thread durante ejecución
</commit_message>
<xml_diff>
--- a/Ejecución.docx
+++ b/Ejecución.docx
@@ -107,10 +107,31 @@
         <w:t>Para la ejecución puede optar por llevarla a cabo abriendo el proyecto “</w:t>
       </w:r>
       <w:r>
-        <w:t>TP-Final_SDyPP</w:t>
-      </w:r>
-      <w:r>
-        <w:t>” en un IDE como eclipse o por medio de los jars ubicados en la carpeta “Jars”.</w:t>
+        <w:t>TP-</w:t>
+      </w:r>
+      <w:proofErr w:type="spellStart"/>
+      <w:r>
+        <w:t>Final_SDyPP</w:t>
+      </w:r>
+      <w:proofErr w:type="spellEnd"/>
+      <w:r>
+        <w:t xml:space="preserve">” en un IDE como eclipse o por medio de los </w:t>
+      </w:r>
+      <w:proofErr w:type="spellStart"/>
+      <w:r>
+        <w:t>jars</w:t>
+      </w:r>
+      <w:proofErr w:type="spellEnd"/>
+      <w:r>
+        <w:t xml:space="preserve"> ubicados en la carpeta “</w:t>
+      </w:r>
+      <w:proofErr w:type="spellStart"/>
+      <w:r>
+        <w:t>Jars</w:t>
+      </w:r>
+      <w:proofErr w:type="spellEnd"/>
+      <w:r>
+        <w:t>”.</w:t>
       </w:r>
     </w:p>
     <w:p>
@@ -140,7 +161,21 @@
         <w:rPr>
           <w:rFonts w:ascii="Calibri" w:hAnsi="Calibri" w:cs="Calibri"/>
         </w:rPr>
-        <w:t>En caso de ejecutar la aplicación mediante los jars, deberá utilizar el siguiente comando por consola:</w:t>
+        <w:t xml:space="preserve">En caso de ejecutar la aplicación mediante los </w:t>
+      </w:r>
+      <w:proofErr w:type="spellStart"/>
+      <w:r>
+        <w:rPr>
+          <w:rFonts w:ascii="Calibri" w:hAnsi="Calibri" w:cs="Calibri"/>
+        </w:rPr>
+        <w:t>jars</w:t>
+      </w:r>
+      <w:proofErr w:type="spellEnd"/>
+      <w:r>
+        <w:rPr>
+          <w:rFonts w:ascii="Calibri" w:hAnsi="Calibri" w:cs="Calibri"/>
+        </w:rPr>
+        <w:t>, deberá utilizar el siguiente comando por consola:</w:t>
       </w:r>
     </w:p>
     <w:p>
@@ -158,7 +193,21 @@
         <w:rPr>
           <w:rFonts w:ascii="Calibri" w:hAnsi="Calibri" w:cs="Calibri"/>
         </w:rPr>
-        <w:t>-Al ejecutar un tracker:</w:t>
+        <w:t xml:space="preserve">-Al ejecutar un </w:t>
+      </w:r>
+      <w:proofErr w:type="spellStart"/>
+      <w:r>
+        <w:rPr>
+          <w:rFonts w:ascii="Calibri" w:hAnsi="Calibri" w:cs="Calibri"/>
+        </w:rPr>
+        <w:t>tracker</w:t>
+      </w:r>
+      <w:proofErr w:type="spellEnd"/>
+      <w:r>
+        <w:rPr>
+          <w:rFonts w:ascii="Calibri" w:hAnsi="Calibri" w:cs="Calibri"/>
+        </w:rPr>
+        <w:t>:</w:t>
       </w:r>
     </w:p>
     <w:p>
@@ -205,7 +254,29 @@
           <w:szCs w:val="20"/>
           <w:shd w:val="clear" w:color="auto" w:fill="E8F2FE"/>
         </w:rPr>
-        <w:t xml:space="preserve"> -jar </w:t>
+        <w:t xml:space="preserve"> -</w:t>
+      </w:r>
+      <w:proofErr w:type="spellStart"/>
+      <w:r>
+        <w:rPr>
+          <w:rFonts w:ascii="Consolas" w:hAnsi="Consolas" w:cs="Consolas"/>
+          <w:color w:val="3F7F5F"/>
+          <w:sz w:val="20"/>
+          <w:szCs w:val="20"/>
+          <w:shd w:val="clear" w:color="auto" w:fill="E8F2FE"/>
+        </w:rPr>
+        <w:t>jar</w:t>
+      </w:r>
+      <w:proofErr w:type="spellEnd"/>
+      <w:r>
+        <w:rPr>
+          <w:rFonts w:ascii="Consolas" w:hAnsi="Consolas" w:cs="Consolas"/>
+          <w:color w:val="3F7F5F"/>
+          <w:sz w:val="20"/>
+          <w:szCs w:val="20"/>
+          <w:shd w:val="clear" w:color="auto" w:fill="E8F2FE"/>
+        </w:rPr>
+        <w:t xml:space="preserve"> </w:t>
       </w:r>
       <w:r>
         <w:rPr>
@@ -356,7 +427,25 @@
           <w:sz w:val="24"/>
           <w:szCs w:val="24"/>
         </w:rPr>
-        <w:t>Pasos de ejecución:</w:t>
+        <w:t>Pasos de ejecución</w:t>
+      </w:r>
+      <w:r>
+        <w:rPr>
+          <w:b/>
+          <w:bCs/>
+          <w:sz w:val="24"/>
+          <w:szCs w:val="24"/>
+        </w:rPr>
+        <w:t xml:space="preserve"> mediante Eclipse</w:t>
+      </w:r>
+      <w:r>
+        <w:rPr>
+          <w:b/>
+          <w:bCs/>
+          <w:sz w:val="24"/>
+          <w:szCs w:val="24"/>
+        </w:rPr>
+        <w:t>:</w:t>
       </w:r>
     </w:p>
     <w:p>
@@ -378,8 +467,21 @@
         <w:t xml:space="preserve"> </w:t>
       </w:r>
       <w:r>
-        <w:t>Ejecutar la clase “MainTracker” del paquete TP_Final_SDyPP.Tracker</w:t>
-      </w:r>
+        <w:t>Ejecutar la clase “</w:t>
+      </w:r>
+      <w:proofErr w:type="spellStart"/>
+      <w:r>
+        <w:t>MainTracker</w:t>
+      </w:r>
+      <w:proofErr w:type="spellEnd"/>
+      <w:r>
+        <w:t xml:space="preserve">” del paquete </w:t>
+      </w:r>
+      <w:proofErr w:type="spellStart"/>
+      <w:r>
+        <w:t>TP_Final_SDyPP.Tracker</w:t>
+      </w:r>
+      <w:proofErr w:type="spellEnd"/>
     </w:p>
     <w:p>
       <w:pPr>
@@ -463,7 +565,31 @@
         <w:ind w:firstLine="708"/>
       </w:pPr>
       <w:r>
-        <w:t>-Una carpeta donde almacenar los JSONs envíados al tracker.</w:t>
+        <w:t xml:space="preserve">-Una carpeta donde almacenar los </w:t>
+      </w:r>
+      <w:proofErr w:type="spellStart"/>
+      <w:r>
+        <w:t>JSONs</w:t>
+      </w:r>
+      <w:proofErr w:type="spellEnd"/>
+      <w:r>
+        <w:t xml:space="preserve"> </w:t>
+      </w:r>
+      <w:proofErr w:type="spellStart"/>
+      <w:r>
+        <w:t>envíados</w:t>
+      </w:r>
+      <w:proofErr w:type="spellEnd"/>
+      <w:r>
+        <w:t xml:space="preserve"> al </w:t>
+      </w:r>
+      <w:proofErr w:type="spellStart"/>
+      <w:r>
+        <w:t>tracker</w:t>
+      </w:r>
+      <w:proofErr w:type="spellEnd"/>
+      <w:r>
+        <w:t>.</w:t>
       </w:r>
     </w:p>
     <w:p>
@@ -472,20 +598,38 @@
         <w:ind w:firstLine="708"/>
       </w:pPr>
       <w:r>
-        <w:t>-El ID del tracker.</w:t>
-      </w:r>
-    </w:p>
-    <w:p>
-      <w:pPr>
-        <w:spacing w:after="0"/>
-      </w:pPr>
-    </w:p>
-    <w:p>
-      <w:pPr>
-        <w:spacing w:after="0"/>
-      </w:pPr>
-      <w:r>
-        <w:t>El ID puede ser uno de los especificados en el archivo “trackers.json” (ubicado en la carpeta raíz del proyecto):</w:t>
+        <w:t xml:space="preserve">-El ID del </w:t>
+      </w:r>
+      <w:proofErr w:type="spellStart"/>
+      <w:r>
+        <w:t>tracker</w:t>
+      </w:r>
+      <w:proofErr w:type="spellEnd"/>
+      <w:r>
+        <w:t>.</w:t>
+      </w:r>
+    </w:p>
+    <w:p>
+      <w:pPr>
+        <w:spacing w:after="0"/>
+      </w:pPr>
+    </w:p>
+    <w:p>
+      <w:pPr>
+        <w:spacing w:after="0"/>
+      </w:pPr>
+      <w:r>
+        <w:t>El ID puede ser uno de los especificados en el archivo “</w:t>
+      </w:r>
+      <w:proofErr w:type="spellStart"/>
+      <w:proofErr w:type="gramStart"/>
+      <w:r>
+        <w:t>trackers.json</w:t>
+      </w:r>
+      <w:proofErr w:type="spellEnd"/>
+      <w:proofErr w:type="gramEnd"/>
+      <w:r>
+        <w:t>” (ubicado en la carpeta raíz del proyecto):</w:t>
       </w:r>
     </w:p>
     <w:p>
@@ -523,17 +667,27 @@
         </w:rPr>
         <w:t>"id":"0"</w:t>
       </w:r>
+      <w:proofErr w:type="gramStart"/>
       <w:r>
         <w:rPr>
           <w:rFonts w:ascii="Courier New" w:hAnsi="Courier New" w:cs="Courier New"/>
           <w:sz w:val="20"/>
           <w:szCs w:val="20"/>
         </w:rPr>
-        <w:t>},{"puerto":"7001","ip":"localhost",</w:t>
-      </w:r>
+        <w:t>},{</w:t>
+      </w:r>
+      <w:proofErr w:type="gramEnd"/>
       <w:r>
         <w:rPr>
           <w:rFonts w:ascii="Courier New" w:hAnsi="Courier New" w:cs="Courier New"/>
+          <w:sz w:val="20"/>
+          <w:szCs w:val="20"/>
+        </w:rPr>
+        <w:t>"puerto":"7001","ip":"localhost",</w:t>
+      </w:r>
+      <w:r>
+        <w:rPr>
+          <w:rFonts w:ascii="Courier New" w:hAnsi="Courier New" w:cs="Courier New"/>
           <w:b/>
           <w:bCs/>
           <w:sz w:val="20"/>
@@ -594,107 +748,31 @@
     <w:p>
       <w:pPr>
         <w:spacing w:after="0"/>
-        <w:rPr>
-          <w:b/>
-          <w:bCs/>
-        </w:rPr>
-      </w:pPr>
-    </w:p>
-    <w:p>
-      <w:pPr>
-        <w:spacing w:after="0"/>
-        <w:rPr>
-          <w:b/>
-          <w:bCs/>
-        </w:rPr>
-      </w:pPr>
-    </w:p>
-    <w:p>
-      <w:pPr>
-        <w:spacing w:after="0"/>
-        <w:rPr>
-          <w:b/>
-          <w:bCs/>
-        </w:rPr>
-      </w:pPr>
-    </w:p>
-    <w:p>
-      <w:pPr>
-        <w:spacing w:after="0"/>
-        <w:rPr>
-          <w:b/>
-          <w:bCs/>
-        </w:rPr>
-      </w:pPr>
-    </w:p>
-    <w:p>
-      <w:pPr>
-        <w:spacing w:after="0"/>
-        <w:rPr>
-          <w:b/>
-          <w:bCs/>
-        </w:rPr>
-      </w:pPr>
-    </w:p>
-    <w:p>
-      <w:pPr>
-        <w:spacing w:after="0"/>
-        <w:rPr>
-          <w:b/>
-          <w:bCs/>
-        </w:rPr>
-      </w:pPr>
-    </w:p>
-    <w:p>
-      <w:pPr>
-        <w:spacing w:after="0"/>
-        <w:rPr>
-          <w:b/>
-          <w:bCs/>
-        </w:rPr>
-      </w:pPr>
-    </w:p>
-    <w:p>
-      <w:pPr>
-        <w:spacing w:after="0"/>
-        <w:rPr>
-          <w:b/>
-          <w:bCs/>
-        </w:rPr>
-      </w:pPr>
-    </w:p>
-    <w:p>
-      <w:pPr>
-        <w:spacing w:after="0"/>
-        <w:rPr>
-          <w:b/>
-          <w:bCs/>
-        </w:rPr>
-      </w:pPr>
-    </w:p>
-    <w:p>
-      <w:pPr>
-        <w:spacing w:after="0"/>
-        <w:rPr>
-          <w:b/>
-          <w:bCs/>
-        </w:rPr>
-      </w:pPr>
-    </w:p>
-    <w:p>
-      <w:pPr>
-        <w:spacing w:after="0"/>
-      </w:pPr>
-      <w:r>
-        <w:rPr>
-          <w:b/>
-          <w:bCs/>
-        </w:rPr>
+      </w:pPr>
+      <w:r>
+        <w:rPr>
+          <w:b/>
+          <w:bCs/>
+        </w:rPr>
+        <w:lastRenderedPageBreak/>
         <w:t xml:space="preserve">2) </w:t>
       </w:r>
       <w:r>
-        <w:t>Ejecutar la clase “MainPeer” del paquete TP_Final_SDyPP.UI</w:t>
-      </w:r>
+        <w:t>Ejecutar la clase “</w:t>
+      </w:r>
+      <w:proofErr w:type="spellStart"/>
+      <w:r>
+        <w:t>MainPeer</w:t>
+      </w:r>
+      <w:proofErr w:type="spellEnd"/>
+      <w:r>
+        <w:t xml:space="preserve">” del paquete </w:t>
+      </w:r>
+      <w:proofErr w:type="spellStart"/>
+      <w:r>
+        <w:t>TP_Final_SDyPP.UI</w:t>
+      </w:r>
+      <w:proofErr w:type="spellEnd"/>
     </w:p>
     <w:p/>
     <w:p>
@@ -769,7 +847,15 @@
         <w:t xml:space="preserve">-Puerto donde </w:t>
       </w:r>
       <w:r>
-        <w:t xml:space="preserve">el peer recibirá conexiones de otros peers que deseen descargar archivos </w:t>
+        <w:t xml:space="preserve">el peer recibirá conexiones de otros </w:t>
+      </w:r>
+      <w:proofErr w:type="spellStart"/>
+      <w:r>
+        <w:t>peers</w:t>
+      </w:r>
+      <w:proofErr w:type="spellEnd"/>
+      <w:r>
+        <w:t xml:space="preserve"> que deseen descargar archivos </w:t>
       </w:r>
       <w:r>
         <w:t>de los que dispongamos.</w:t>
@@ -781,7 +867,15 @@
         <w:ind w:firstLine="708"/>
       </w:pPr>
       <w:r>
-        <w:t>-Una carpeta donde almacenar los JSONs creados y descargados.</w:t>
+        <w:t xml:space="preserve">-Una carpeta donde almacenar los </w:t>
+      </w:r>
+      <w:proofErr w:type="spellStart"/>
+      <w:r>
+        <w:t>JSONs</w:t>
+      </w:r>
+      <w:proofErr w:type="spellEnd"/>
+      <w:r>
+        <w:t xml:space="preserve"> creados y descargados.</w:t>
       </w:r>
     </w:p>
     <w:p>
@@ -797,7 +891,6 @@
         <w:rPr>
           <w:noProof/>
         </w:rPr>
-        <w:lastRenderedPageBreak/>
         <w:drawing>
           <wp:anchor distT="0" distB="0" distL="114300" distR="114300" simplePos="0" relativeHeight="251658240" behindDoc="0" locked="0" layoutInCell="1" allowOverlap="1" wp14:anchorId="2644A492" wp14:editId="0780157A">
             <wp:simplePos x="0" y="0"/>
@@ -862,111 +955,184 @@
         </w:drawing>
       </w:r>
       <w:r>
-        <w:t>Los botones de la pantalla principal poseen tooltips que indican la función de cada uno.</w:t>
-      </w:r>
-    </w:p>
-    <w:p>
-      <w:pPr>
-        <w:spacing w:after="0"/>
-      </w:pPr>
-      <w:r>
-        <w:t>En la carpeta raíz de la aplicación, luego de ejecutar “MainPeer”, se crean las carpetas “Gráficos” (almacena JSONs que permiten generar gráficos acerca de la descarga), “Descargas Pendientes” (almacena JSONs que permiten retomar una descarga luego de cerrar la aplicación) y “Logs” (cuenta con logs de los peer y trackers iniciados en nuestro equipo).</w:t>
-      </w:r>
-    </w:p>
-    <w:p>
-      <w:pPr>
-        <w:spacing w:after="0"/>
-        <w:rPr>
-          <w:b/>
-          <w:bCs/>
-        </w:rPr>
-      </w:pPr>
-    </w:p>
-    <w:p>
-      <w:pPr>
-        <w:spacing w:after="0"/>
-        <w:rPr>
-          <w:b/>
-          <w:bCs/>
-        </w:rPr>
-      </w:pPr>
-      <w:r>
-        <w:rPr>
-          <w:b/>
-          <w:bCs/>
-        </w:rPr>
-        <w:t>Pasos para descargar archivo:</w:t>
-      </w:r>
-    </w:p>
-    <w:p>
-      <w:pPr>
-        <w:spacing w:after="0"/>
-      </w:pPr>
-      <w:r>
-        <w:t>1) Iniciar tracker.</w:t>
-      </w:r>
-    </w:p>
-    <w:p>
-      <w:pPr>
-        <w:spacing w:after="0"/>
-      </w:pPr>
-      <w:r>
-        <w:t>2) Iniciar primer peer (seed):</w:t>
-      </w:r>
-    </w:p>
-    <w:p>
-      <w:pPr>
-        <w:spacing w:after="0"/>
-        <w:ind w:firstLine="708"/>
-      </w:pPr>
-      <w:r>
-        <w:t xml:space="preserve">a) </w:t>
-      </w:r>
-      <w:r>
-        <w:rPr>
-          <w:b/>
-          <w:bCs/>
-        </w:rPr>
-        <w:t>Crear JSON</w:t>
-      </w:r>
-      <w:r>
-        <w:t xml:space="preserve"> a partir de un archivo.</w:t>
-      </w:r>
-    </w:p>
-    <w:p>
-      <w:pPr>
-        <w:spacing w:after="0"/>
-        <w:ind w:left="708"/>
-      </w:pPr>
-      <w:r>
-        <w:t xml:space="preserve">b) </w:t>
-      </w:r>
-      <w:r>
-        <w:rPr>
-          <w:b/>
-          <w:bCs/>
-        </w:rPr>
-        <w:t>Publicar JSON</w:t>
-      </w:r>
-      <w:r>
-        <w:t xml:space="preserve"> creado</w:t>
-      </w:r>
-      <w:r>
-        <w:t>. El JSON se encuentra en la carpeta que eligió anteriormente para guardar los JSONs creados. Este tendrá el nombre del archivo elegido en “a)”</w:t>
+        <w:t xml:space="preserve">Los botones de la pantalla principal poseen </w:t>
+      </w:r>
+      <w:proofErr w:type="spellStart"/>
+      <w:r>
+        <w:t>tooltips</w:t>
+      </w:r>
+      <w:proofErr w:type="spellEnd"/>
+      <w:r>
+        <w:t xml:space="preserve"> que indican la función de cada uno.</w:t>
+      </w:r>
+    </w:p>
+    <w:p>
+      <w:pPr>
+        <w:spacing w:after="0"/>
+      </w:pPr>
+      <w:r>
+        <w:lastRenderedPageBreak/>
+        <w:t>En la carpeta raíz d</w:t>
       </w:r>
       <w:bookmarkStart w:id="0" w:name="_GoBack"/>
       <w:bookmarkEnd w:id="0"/>
       <w:r>
+        <w:t>e la aplicación, luego de ejecutar “</w:t>
+      </w:r>
+      <w:proofErr w:type="spellStart"/>
+      <w:r>
+        <w:t>MainPeer</w:t>
+      </w:r>
+      <w:proofErr w:type="spellEnd"/>
+      <w:r>
+        <w:t xml:space="preserve">”, se crean las carpetas “Gráficos” (almacena </w:t>
+      </w:r>
+      <w:proofErr w:type="spellStart"/>
+      <w:r>
+        <w:t>JSONs</w:t>
+      </w:r>
+      <w:proofErr w:type="spellEnd"/>
+      <w:r>
+        <w:t xml:space="preserve"> que permiten generar gráficos acerca de la descarga), “Descargas Pendientes” (almacena </w:t>
+      </w:r>
+      <w:proofErr w:type="spellStart"/>
+      <w:r>
+        <w:t>JSONs</w:t>
+      </w:r>
+      <w:proofErr w:type="spellEnd"/>
+      <w:r>
+        <w:t xml:space="preserve"> que permiten retomar una descarga luego de cerrar la aplicación) y “Logs” (cuenta con logs de los peer y </w:t>
+      </w:r>
+      <w:proofErr w:type="spellStart"/>
+      <w:r>
+        <w:t>trackers</w:t>
+      </w:r>
+      <w:proofErr w:type="spellEnd"/>
+      <w:r>
+        <w:t xml:space="preserve"> iniciados en nuestro equipo).</w:t>
+      </w:r>
+    </w:p>
+    <w:p>
+      <w:pPr>
+        <w:spacing w:after="0"/>
+        <w:rPr>
+          <w:b/>
+          <w:bCs/>
+        </w:rPr>
+      </w:pPr>
+    </w:p>
+    <w:p>
+      <w:pPr>
+        <w:spacing w:after="0"/>
+        <w:rPr>
+          <w:b/>
+          <w:bCs/>
+        </w:rPr>
+      </w:pPr>
+      <w:r>
+        <w:rPr>
+          <w:b/>
+          <w:bCs/>
+        </w:rPr>
+        <w:t>Pasos para descargar archivo:</w:t>
+      </w:r>
+    </w:p>
+    <w:p>
+      <w:pPr>
+        <w:spacing w:after="0"/>
+      </w:pPr>
+      <w:r>
+        <w:t xml:space="preserve">1) Iniciar </w:t>
+      </w:r>
+      <w:proofErr w:type="spellStart"/>
+      <w:r>
+        <w:t>tracker</w:t>
+      </w:r>
+      <w:proofErr w:type="spellEnd"/>
+      <w:r>
         <w:t>.</w:t>
       </w:r>
     </w:p>
     <w:p>
       <w:pPr>
         <w:spacing w:after="0"/>
+      </w:pPr>
+      <w:r>
+        <w:t>2) Iniciar primer peer (</w:t>
+      </w:r>
+      <w:proofErr w:type="spellStart"/>
+      <w:r>
+        <w:t>seed</w:t>
+      </w:r>
+      <w:proofErr w:type="spellEnd"/>
+      <w:r>
+        <w:t>):</w:t>
+      </w:r>
+    </w:p>
+    <w:p>
+      <w:pPr>
+        <w:spacing w:after="0"/>
+        <w:ind w:firstLine="708"/>
+      </w:pPr>
+      <w:r>
+        <w:t xml:space="preserve">a) </w:t>
+      </w:r>
+      <w:r>
+        <w:rPr>
+          <w:b/>
+          <w:bCs/>
+        </w:rPr>
+        <w:t>Crear JSON</w:t>
+      </w:r>
+      <w:r>
+        <w:t xml:space="preserve"> a partir de un archivo.</w:t>
+      </w:r>
+    </w:p>
+    <w:p>
+      <w:pPr>
+        <w:spacing w:after="0"/>
         <w:ind w:left="708"/>
       </w:pPr>
       <w:r>
-        <w:t xml:space="preserve">c) Se puede comprobar que el JSON fue publicado en tracker presionando </w:t>
+        <w:t xml:space="preserve">b) </w:t>
+      </w:r>
+      <w:r>
+        <w:rPr>
+          <w:b/>
+          <w:bCs/>
+        </w:rPr>
+        <w:t>Publicar JSON</w:t>
+      </w:r>
+      <w:r>
+        <w:t xml:space="preserve"> creado</w:t>
+      </w:r>
+      <w:r>
+        <w:t xml:space="preserve">. El JSON se encuentra en la carpeta que eligió anteriormente para guardar los </w:t>
+      </w:r>
+      <w:proofErr w:type="spellStart"/>
+      <w:r>
+        <w:t>JSONs</w:t>
+      </w:r>
+      <w:proofErr w:type="spellEnd"/>
+      <w:r>
+        <w:t xml:space="preserve"> creados. Este tendrá el nombre del archivo elegido en “a)”.</w:t>
+      </w:r>
+    </w:p>
+    <w:p>
+      <w:pPr>
+        <w:spacing w:after="0"/>
+        <w:ind w:left="708"/>
+      </w:pPr>
+      <w:r>
+        <w:t xml:space="preserve">c) Se puede comprobar que el JSON fue publicado en </w:t>
+      </w:r>
+      <w:proofErr w:type="spellStart"/>
+      <w:r>
+        <w:t>tracker</w:t>
+      </w:r>
+      <w:proofErr w:type="spellEnd"/>
+      <w:r>
+        <w:t xml:space="preserve"> presionando </w:t>
       </w:r>
       <w:r>
         <w:rPr>
@@ -984,7 +1150,15 @@
         <w:spacing w:after="0"/>
       </w:pPr>
       <w:r>
-        <w:t>3) Iniciar segundo peer (leecher):</w:t>
+        <w:t>3) Iniciar segundo peer (</w:t>
+      </w:r>
+      <w:proofErr w:type="spellStart"/>
+      <w:r>
+        <w:t>leecher</w:t>
+      </w:r>
+      <w:proofErr w:type="spellEnd"/>
+      <w:r>
+        <w:t>):</w:t>
       </w:r>
     </w:p>
     <w:p>

</xml_diff>